<commit_message>
ended 2-nd step of 1-st certification, have to send theory from Linux machine
</commit_message>
<xml_diff>
--- a/CV_LPIC/LPIC-110.x.docx
+++ b/CV_LPIC/LPIC-110.x.docx
@@ -43,6 +43,7 @@
       </w:pPr>
       <w:r>
         <w:rPr>
+          <w:noProof/>
           <w:sz w:val="26"/>
           <w:szCs w:val="26"/>
         </w:rPr>
@@ -248,6 +249,7 @@
       </w:pPr>
       <w:r>
         <w:rPr>
+          <w:noProof/>
           <w:sz w:val="26"/>
           <w:szCs w:val="26"/>
         </w:rPr>
@@ -329,7 +331,6 @@
         <w:rPr>
           <w:sz w:val="26"/>
           <w:szCs w:val="26"/>
-          <w:lang w:val="en-US"/>
         </w:rPr>
       </w:pPr>
       <w:r>
@@ -341,6 +342,7 @@
       </w:r>
       <w:r>
         <w:rPr>
+          <w:noProof/>
           <w:sz w:val="26"/>
           <w:szCs w:val="26"/>
         </w:rPr>
@@ -520,6 +522,7 @@
       <w:r>
         <w:rPr>
           <w:rFonts w:ascii="Roboto" w:hAnsi="Roboto"/>
+          <w:noProof/>
           <w:color w:val="0F0F0F"/>
           <w:sz w:val="26"/>
           <w:szCs w:val="26"/>
@@ -643,6 +646,7 @@
       <w:r>
         <w:rPr>
           <w:rFonts w:ascii="Roboto" w:hAnsi="Roboto"/>
+          <w:noProof/>
           <w:color w:val="0F0F0F"/>
           <w:sz w:val="26"/>
           <w:szCs w:val="26"/>
@@ -698,7 +702,6 @@
         </w:rPr>
         <w:t xml:space="preserve">Интересная ремарка </w:t>
       </w:r>
-      <w:proofErr w:type="spellStart"/>
       <w:r>
         <w:rPr>
           <w:sz w:val="26"/>
@@ -707,7 +710,6 @@
         </w:rPr>
         <w:t>mkhomedir</w:t>
       </w:r>
-      <w:proofErr w:type="spellEnd"/>
       <w:r>
         <w:rPr>
           <w:sz w:val="26"/>
@@ -748,6 +750,7 @@
       </w:pPr>
       <w:r>
         <w:rPr>
+          <w:noProof/>
           <w:sz w:val="26"/>
           <w:szCs w:val="26"/>
           <w:lang w:val="en-US"/>
@@ -845,6 +848,7 @@
       </w:pPr>
       <w:r>
         <w:rPr>
+          <w:noProof/>
           <w:sz w:val="26"/>
           <w:szCs w:val="26"/>
         </w:rPr>
@@ -894,6 +898,7 @@
       </w:pPr>
       <w:r>
         <w:rPr>
+          <w:noProof/>
           <w:sz w:val="26"/>
           <w:szCs w:val="26"/>
         </w:rPr>
@@ -1003,6 +1008,7 @@
       </w:pPr>
       <w:r>
         <w:rPr>
+          <w:noProof/>
           <w:sz w:val="26"/>
           <w:szCs w:val="26"/>
         </w:rPr>
@@ -1067,6 +1073,7 @@
       </w:pPr>
       <w:r>
         <w:rPr>
+          <w:noProof/>
           <w:sz w:val="26"/>
           <w:szCs w:val="26"/>
         </w:rPr>
@@ -1131,6 +1138,7 @@
       </w:pPr>
       <w:r>
         <w:rPr>
+          <w:noProof/>
           <w:sz w:val="26"/>
           <w:szCs w:val="26"/>
         </w:rPr>
@@ -1223,6 +1231,7 @@
       <w:r>
         <w:rPr>
           <w:rFonts w:ascii="Roboto" w:hAnsi="Roboto"/>
+          <w:noProof/>
           <w:color w:val="0F0F0F"/>
           <w:sz w:val="26"/>
           <w:szCs w:val="26"/>
@@ -1325,6 +1334,7 @@
       </w:pPr>
       <w:r>
         <w:rPr>
+          <w:noProof/>
           <w:sz w:val="26"/>
           <w:szCs w:val="26"/>
         </w:rPr>
@@ -1380,7 +1390,6 @@
         </w:rPr>
         <w:t xml:space="preserve">В </w:t>
       </w:r>
-      <w:proofErr w:type="spellStart"/>
       <w:r>
         <w:rPr>
           <w:sz w:val="26"/>
@@ -1389,7 +1398,6 @@
         </w:rPr>
         <w:t>etc</w:t>
       </w:r>
-      <w:proofErr w:type="spellEnd"/>
       <w:r>
         <w:rPr>
           <w:sz w:val="26"/>
@@ -1429,6 +1437,7 @@
       </w:pPr>
       <w:r>
         <w:rPr>
+          <w:noProof/>
           <w:sz w:val="26"/>
           <w:szCs w:val="26"/>
         </w:rPr>
@@ -1493,6 +1502,7 @@
       </w:pPr>
       <w:r>
         <w:rPr>
+          <w:noProof/>
           <w:sz w:val="26"/>
           <w:szCs w:val="26"/>
         </w:rPr>
@@ -1557,6 +1567,7 @@
       </w:pPr>
       <w:r>
         <w:rPr>
+          <w:noProof/>
           <w:sz w:val="26"/>
           <w:szCs w:val="26"/>
         </w:rPr>
@@ -1620,7 +1631,6 @@
           <w:szCs w:val="26"/>
         </w:rPr>
       </w:pPr>
-      <w:proofErr w:type="spellStart"/>
       <w:r>
         <w:rPr>
           <w:sz w:val="26"/>
@@ -1629,7 +1639,6 @@
         </w:rPr>
         <w:t>Lsof</w:t>
       </w:r>
-      <w:proofErr w:type="spellEnd"/>
       <w:r>
         <w:rPr>
           <w:sz w:val="26"/>
@@ -1654,6 +1663,7 @@
       </w:pPr>
       <w:r>
         <w:rPr>
+          <w:noProof/>
           <w:sz w:val="26"/>
           <w:szCs w:val="26"/>
         </w:rPr>
@@ -1776,6 +1786,7 @@
       <w:r>
         <w:rPr>
           <w:rFonts w:ascii="Roboto" w:hAnsi="Roboto"/>
+          <w:noProof/>
           <w:color w:val="0F0F0F"/>
           <w:sz w:val="26"/>
           <w:szCs w:val="26"/>
@@ -1828,6 +1839,7 @@
       <w:r>
         <w:rPr>
           <w:rFonts w:ascii="Roboto" w:hAnsi="Roboto"/>
+          <w:noProof/>
           <w:color w:val="0F0F0F"/>
           <w:sz w:val="26"/>
           <w:szCs w:val="26"/>
@@ -1948,6 +1960,7 @@
       <w:r>
         <w:rPr>
           <w:rFonts w:ascii="Roboto" w:hAnsi="Roboto"/>
+          <w:noProof/>
           <w:color w:val="0F0F0F"/>
           <w:sz w:val="26"/>
           <w:szCs w:val="26"/>
@@ -2007,6 +2020,7 @@
       <w:r>
         <w:rPr>
           <w:rFonts w:ascii="Roboto" w:hAnsi="Roboto"/>
+          <w:noProof/>
           <w:color w:val="0F0F0F"/>
           <w:sz w:val="26"/>
           <w:szCs w:val="26"/>
@@ -2102,7 +2116,6 @@
           <w:szCs w:val="26"/>
         </w:rPr>
       </w:pPr>
-      <w:proofErr w:type="spellStart"/>
       <w:r>
         <w:rPr>
           <w:rFonts w:ascii="Roboto" w:hAnsi="Roboto"/>
@@ -2113,7 +2126,6 @@
         </w:rPr>
         <w:t>Lastb</w:t>
       </w:r>
-      <w:proofErr w:type="spellEnd"/>
       <w:r>
         <w:rPr>
           <w:rFonts w:ascii="Roboto" w:hAnsi="Roboto"/>
@@ -2151,6 +2163,1065 @@
         <w:rPr>
           <w:sz w:val="26"/>
           <w:szCs w:val="26"/>
+        </w:rPr>
+      </w:pPr>
+    </w:p>
+    <w:p>
+      <w:pPr>
+        <w:pStyle w:val="Heading1"/>
+        <w:shd w:val="clear" w:color="auto" w:fill="FFFFFF"/>
+        <w:spacing w:before="0" w:beforeAutospacing="0" w:after="0" w:afterAutospacing="0"/>
+        <w:rPr>
+          <w:rFonts w:ascii="Roboto" w:hAnsi="Roboto"/>
+          <w:color w:val="0F0F0F"/>
+          <w:sz w:val="28"/>
+          <w:szCs w:val="28"/>
+        </w:rPr>
+      </w:pPr>
+      <w:r>
+        <w:rPr>
+          <w:rFonts w:ascii="Roboto" w:hAnsi="Roboto"/>
+          <w:color w:val="0F0F0F"/>
+          <w:sz w:val="28"/>
+          <w:szCs w:val="28"/>
+        </w:rPr>
+        <w:t>LPIC 110.3 часть третья. Туннелирование сессий и портов</w:t>
+      </w:r>
+    </w:p>
+    <w:p>
+      <w:pPr>
+        <w:pStyle w:val="Heading1"/>
+        <w:shd w:val="clear" w:color="auto" w:fill="FFFFFF"/>
+        <w:spacing w:before="0" w:beforeAutospacing="0" w:after="0" w:afterAutospacing="0"/>
+        <w:rPr>
+          <w:rFonts w:ascii="Roboto" w:hAnsi="Roboto"/>
+          <w:color w:val="0F0F0F"/>
+          <w:sz w:val="28"/>
+          <w:szCs w:val="28"/>
+          <w:lang w:val="en-US"/>
+        </w:rPr>
+      </w:pPr>
+      <w:r>
+        <w:rPr>
+          <w:rFonts w:ascii="Roboto" w:hAnsi="Roboto"/>
+          <w:color w:val="0F0F0F"/>
+          <w:sz w:val="28"/>
+          <w:szCs w:val="28"/>
+        </w:rPr>
+        <w:drawing>
+          <wp:inline distT="0" distB="0" distL="0" distR="0" wp14:anchorId="2E661939" wp14:editId="6705490C">
+            <wp:extent cx="5940425" cy="600075"/>
+            <wp:effectExtent l="0" t="0" r="3175" b="9525"/>
+            <wp:docPr id="115814612" name="Picture 1"/>
+            <wp:cNvGraphicFramePr>
+              <a:graphicFrameLocks xmlns:a="http://schemas.openxmlformats.org/drawingml/2006/main" noChangeAspect="1"/>
+            </wp:cNvGraphicFramePr>
+            <a:graphic xmlns:a="http://schemas.openxmlformats.org/drawingml/2006/main">
+              <a:graphicData uri="http://schemas.openxmlformats.org/drawingml/2006/picture">
+                <pic:pic xmlns:pic="http://schemas.openxmlformats.org/drawingml/2006/picture">
+                  <pic:nvPicPr>
+                    <pic:cNvPr id="115814612" name=""/>
+                    <pic:cNvPicPr/>
+                  </pic:nvPicPr>
+                  <pic:blipFill>
+                    <a:blip r:embed="rId25"/>
+                    <a:stretch>
+                      <a:fillRect/>
+                    </a:stretch>
+                  </pic:blipFill>
+                  <pic:spPr>
+                    <a:xfrm>
+                      <a:off x="0" y="0"/>
+                      <a:ext cx="5940425" cy="600075"/>
+                    </a:xfrm>
+                    <a:prstGeom prst="rect">
+                      <a:avLst/>
+                    </a:prstGeom>
+                  </pic:spPr>
+                </pic:pic>
+              </a:graphicData>
+            </a:graphic>
+          </wp:inline>
+        </w:drawing>
+      </w:r>
+    </w:p>
+    <w:p>
+      <w:pPr>
+        <w:pStyle w:val="Heading1"/>
+        <w:shd w:val="clear" w:color="auto" w:fill="FFFFFF"/>
+        <w:spacing w:before="0" w:beforeAutospacing="0" w:after="0" w:afterAutospacing="0"/>
+        <w:rPr>
+          <w:rFonts w:ascii="Roboto" w:hAnsi="Roboto"/>
+          <w:color w:val="0F0F0F"/>
+          <w:sz w:val="28"/>
+          <w:szCs w:val="28"/>
+          <w:lang w:val="en-US"/>
+        </w:rPr>
+      </w:pPr>
+      <w:r>
+        <w:rPr>
+          <w:rFonts w:ascii="Roboto" w:hAnsi="Roboto"/>
+          <w:color w:val="0F0F0F"/>
+          <w:sz w:val="28"/>
+          <w:szCs w:val="28"/>
+          <w:lang w:val="en-US"/>
+        </w:rPr>
+        <w:drawing>
+          <wp:inline distT="0" distB="0" distL="0" distR="0" wp14:anchorId="77C1F6B8" wp14:editId="1A11D7DA">
+            <wp:extent cx="5940425" cy="1630680"/>
+            <wp:effectExtent l="0" t="0" r="3175" b="7620"/>
+            <wp:docPr id="1547235447" name="Picture 1"/>
+            <wp:cNvGraphicFramePr>
+              <a:graphicFrameLocks xmlns:a="http://schemas.openxmlformats.org/drawingml/2006/main" noChangeAspect="1"/>
+            </wp:cNvGraphicFramePr>
+            <a:graphic xmlns:a="http://schemas.openxmlformats.org/drawingml/2006/main">
+              <a:graphicData uri="http://schemas.openxmlformats.org/drawingml/2006/picture">
+                <pic:pic xmlns:pic="http://schemas.openxmlformats.org/drawingml/2006/picture">
+                  <pic:nvPicPr>
+                    <pic:cNvPr id="1547235447" name=""/>
+                    <pic:cNvPicPr/>
+                  </pic:nvPicPr>
+                  <pic:blipFill>
+                    <a:blip r:embed="rId26"/>
+                    <a:stretch>
+                      <a:fillRect/>
+                    </a:stretch>
+                  </pic:blipFill>
+                  <pic:spPr>
+                    <a:xfrm>
+                      <a:off x="0" y="0"/>
+                      <a:ext cx="5940425" cy="1630680"/>
+                    </a:xfrm>
+                    <a:prstGeom prst="rect">
+                      <a:avLst/>
+                    </a:prstGeom>
+                  </pic:spPr>
+                </pic:pic>
+              </a:graphicData>
+            </a:graphic>
+          </wp:inline>
+        </w:drawing>
+      </w:r>
+    </w:p>
+    <w:p>
+      <w:pPr>
+        <w:pStyle w:val="Heading1"/>
+        <w:shd w:val="clear" w:color="auto" w:fill="FFFFFF"/>
+        <w:spacing w:before="0" w:beforeAutospacing="0" w:after="0" w:afterAutospacing="0"/>
+        <w:rPr>
+          <w:rFonts w:ascii="Roboto" w:hAnsi="Roboto"/>
+          <w:color w:val="0F0F0F"/>
+          <w:sz w:val="28"/>
+          <w:szCs w:val="28"/>
+        </w:rPr>
+      </w:pPr>
+      <w:r>
+        <w:rPr>
+          <w:rFonts w:ascii="Roboto" w:hAnsi="Roboto"/>
+          <w:color w:val="0F0F0F"/>
+          <w:sz w:val="28"/>
+          <w:szCs w:val="28"/>
+        </w:rPr>
+        <w:t xml:space="preserve">Пример тунелирования порта к </w:t>
+      </w:r>
+      <w:r>
+        <w:rPr>
+          <w:rFonts w:ascii="Roboto" w:hAnsi="Roboto"/>
+          <w:color w:val="0F0F0F"/>
+          <w:sz w:val="28"/>
+          <w:szCs w:val="28"/>
+          <w:lang w:val="en-US"/>
+        </w:rPr>
+        <w:t>ya</w:t>
+      </w:r>
+      <w:r>
+        <w:rPr>
+          <w:rFonts w:ascii="Roboto" w:hAnsi="Roboto"/>
+          <w:color w:val="0F0F0F"/>
+          <w:sz w:val="28"/>
+          <w:szCs w:val="28"/>
+        </w:rPr>
+        <w:t>.</w:t>
+      </w:r>
+      <w:r>
+        <w:rPr>
+          <w:rFonts w:ascii="Roboto" w:hAnsi="Roboto"/>
+          <w:color w:val="0F0F0F"/>
+          <w:sz w:val="28"/>
+          <w:szCs w:val="28"/>
+          <w:lang w:val="en-US"/>
+        </w:rPr>
+        <w:t>ru</w:t>
+      </w:r>
+      <w:r>
+        <w:rPr>
+          <w:rFonts w:ascii="Roboto" w:hAnsi="Roboto"/>
+          <w:color w:val="0F0F0F"/>
+          <w:sz w:val="28"/>
+          <w:szCs w:val="28"/>
+        </w:rPr>
+        <w:t xml:space="preserve">, </w:t>
+      </w:r>
+      <w:r>
+        <w:rPr>
+          <w:rFonts w:ascii="Roboto" w:hAnsi="Roboto"/>
+          <w:color w:val="0F0F0F"/>
+          <w:sz w:val="28"/>
+          <w:szCs w:val="28"/>
+        </w:rPr>
+        <w:t>с его последующим  выводом на порт 12345 (</w:t>
+      </w:r>
+      <w:r>
+        <w:rPr>
+          <w:rFonts w:ascii="Roboto" w:hAnsi="Roboto"/>
+          <w:color w:val="0F0F0F"/>
+          <w:sz w:val="28"/>
+          <w:szCs w:val="28"/>
+          <w:lang w:val="en-US"/>
+        </w:rPr>
+        <w:t>localhost</w:t>
+      </w:r>
+      <w:r>
+        <w:rPr>
+          <w:rFonts w:ascii="Roboto" w:hAnsi="Roboto"/>
+          <w:color w:val="0F0F0F"/>
+          <w:sz w:val="28"/>
+          <w:szCs w:val="28"/>
+        </w:rPr>
+        <w:t>:1234</w:t>
+      </w:r>
+      <w:r>
+        <w:rPr>
+          <w:rFonts w:ascii="Roboto" w:hAnsi="Roboto"/>
+          <w:color w:val="0F0F0F"/>
+          <w:sz w:val="28"/>
+          <w:szCs w:val="28"/>
+        </w:rPr>
+        <w:t>5</w:t>
+      </w:r>
+      <w:r>
+        <w:rPr>
+          <w:rFonts w:ascii="Roboto" w:hAnsi="Roboto"/>
+          <w:color w:val="0F0F0F"/>
+          <w:sz w:val="28"/>
+          <w:szCs w:val="28"/>
+        </w:rPr>
+        <w:t>).</w:t>
+      </w:r>
+    </w:p>
+    <w:p>
+      <w:pPr>
+        <w:pStyle w:val="Heading1"/>
+        <w:shd w:val="clear" w:color="auto" w:fill="FFFFFF"/>
+        <w:spacing w:before="0" w:beforeAutospacing="0" w:after="0" w:afterAutospacing="0"/>
+        <w:rPr>
+          <w:rFonts w:ascii="Roboto" w:hAnsi="Roboto"/>
+          <w:color w:val="0F0F0F"/>
+          <w:sz w:val="28"/>
+          <w:szCs w:val="28"/>
+        </w:rPr>
+      </w:pPr>
+    </w:p>
+    <w:p>
+      <w:pPr>
+        <w:pStyle w:val="Heading1"/>
+        <w:shd w:val="clear" w:color="auto" w:fill="FFFFFF"/>
+        <w:spacing w:before="0" w:beforeAutospacing="0" w:after="0" w:afterAutospacing="0"/>
+        <w:rPr>
+          <w:rFonts w:ascii="Roboto" w:hAnsi="Roboto"/>
+          <w:color w:val="0F0F0F"/>
+          <w:sz w:val="28"/>
+          <w:szCs w:val="28"/>
+        </w:rPr>
+      </w:pPr>
+      <w:r>
+        <w:rPr>
+          <w:rFonts w:ascii="Roboto" w:hAnsi="Roboto"/>
+          <w:color w:val="0F0F0F"/>
+          <w:sz w:val="28"/>
+          <w:szCs w:val="28"/>
+        </w:rPr>
+        <w:t>LPIC 110.3 часть четвертая. Шифрование файлов</w:t>
+      </w:r>
+    </w:p>
+    <w:p>
+      <w:pPr>
+        <w:pStyle w:val="Heading1"/>
+        <w:shd w:val="clear" w:color="auto" w:fill="FFFFFF"/>
+        <w:spacing w:before="0" w:beforeAutospacing="0" w:after="0" w:afterAutospacing="0"/>
+        <w:rPr>
+          <w:rFonts w:ascii="Roboto" w:hAnsi="Roboto"/>
+          <w:color w:val="0F0F0F"/>
+          <w:sz w:val="28"/>
+          <w:szCs w:val="28"/>
+        </w:rPr>
+      </w:pPr>
+      <w:r>
+        <w:rPr>
+          <w:rFonts w:ascii="Roboto" w:hAnsi="Roboto"/>
+          <w:color w:val="0F0F0F"/>
+          <w:sz w:val="28"/>
+          <w:szCs w:val="28"/>
+        </w:rPr>
+        <w:drawing>
+          <wp:inline distT="0" distB="0" distL="0" distR="0" wp14:anchorId="15294C82" wp14:editId="6C68D963">
+            <wp:extent cx="2583404" cy="259102"/>
+            <wp:effectExtent l="0" t="0" r="7620" b="7620"/>
+            <wp:docPr id="1193826521" name="Picture 1"/>
+            <wp:cNvGraphicFramePr>
+              <a:graphicFrameLocks xmlns:a="http://schemas.openxmlformats.org/drawingml/2006/main" noChangeAspect="1"/>
+            </wp:cNvGraphicFramePr>
+            <a:graphic xmlns:a="http://schemas.openxmlformats.org/drawingml/2006/main">
+              <a:graphicData uri="http://schemas.openxmlformats.org/drawingml/2006/picture">
+                <pic:pic xmlns:pic="http://schemas.openxmlformats.org/drawingml/2006/picture">
+                  <pic:nvPicPr>
+                    <pic:cNvPr id="1193826521" name=""/>
+                    <pic:cNvPicPr/>
+                  </pic:nvPicPr>
+                  <pic:blipFill>
+                    <a:blip r:embed="rId27"/>
+                    <a:stretch>
+                      <a:fillRect/>
+                    </a:stretch>
+                  </pic:blipFill>
+                  <pic:spPr>
+                    <a:xfrm>
+                      <a:off x="0" y="0"/>
+                      <a:ext cx="2583404" cy="259102"/>
+                    </a:xfrm>
+                    <a:prstGeom prst="rect">
+                      <a:avLst/>
+                    </a:prstGeom>
+                  </pic:spPr>
+                </pic:pic>
+              </a:graphicData>
+            </a:graphic>
+          </wp:inline>
+        </w:drawing>
+      </w:r>
+    </w:p>
+    <w:p>
+      <w:pPr>
+        <w:pStyle w:val="Heading1"/>
+        <w:shd w:val="clear" w:color="auto" w:fill="FFFFFF"/>
+        <w:spacing w:before="0" w:beforeAutospacing="0" w:after="0" w:afterAutospacing="0"/>
+        <w:rPr>
+          <w:rFonts w:ascii="Roboto" w:hAnsi="Roboto"/>
+          <w:color w:val="0F0F0F"/>
+          <w:sz w:val="28"/>
+          <w:szCs w:val="28"/>
+        </w:rPr>
+      </w:pPr>
+      <w:r>
+        <w:rPr>
+          <w:rFonts w:ascii="Roboto" w:hAnsi="Roboto"/>
+          <w:color w:val="0F0F0F"/>
+          <w:sz w:val="28"/>
+          <w:szCs w:val="28"/>
+        </w:rPr>
+        <w:t xml:space="preserve">Генерация ключа для шифрования, введённое зашифровывается, и </w:t>
+      </w:r>
+      <w:r>
+        <w:rPr>
+          <w:rFonts w:ascii="Roboto" w:hAnsi="Roboto"/>
+          <w:color w:val="0F0F0F"/>
+          <w:sz w:val="28"/>
+          <w:szCs w:val="28"/>
+        </w:rPr>
+        <w:t>только пользователь с приватным кючём может расшифровать публичный.</w:t>
+      </w:r>
+    </w:p>
+    <w:p>
+      <w:pPr>
+        <w:pStyle w:val="Heading1"/>
+        <w:shd w:val="clear" w:color="auto" w:fill="FFFFFF"/>
+        <w:spacing w:before="0" w:beforeAutospacing="0" w:after="0" w:afterAutospacing="0"/>
+        <w:rPr>
+          <w:rFonts w:ascii="Roboto" w:hAnsi="Roboto"/>
+          <w:color w:val="0F0F0F"/>
+          <w:sz w:val="28"/>
+          <w:szCs w:val="28"/>
+        </w:rPr>
+      </w:pPr>
+      <w:r>
+        <w:rPr>
+          <w:rFonts w:ascii="Roboto" w:hAnsi="Roboto"/>
+          <w:color w:val="0F0F0F"/>
+          <w:sz w:val="28"/>
+          <w:szCs w:val="28"/>
+        </w:rPr>
+        <w:drawing>
+          <wp:inline distT="0" distB="0" distL="0" distR="0" wp14:anchorId="20164968" wp14:editId="12029F22">
+            <wp:extent cx="5940425" cy="358775"/>
+            <wp:effectExtent l="0" t="0" r="3175" b="3175"/>
+            <wp:docPr id="1181036908" name="Picture 1"/>
+            <wp:cNvGraphicFramePr>
+              <a:graphicFrameLocks xmlns:a="http://schemas.openxmlformats.org/drawingml/2006/main" noChangeAspect="1"/>
+            </wp:cNvGraphicFramePr>
+            <a:graphic xmlns:a="http://schemas.openxmlformats.org/drawingml/2006/main">
+              <a:graphicData uri="http://schemas.openxmlformats.org/drawingml/2006/picture">
+                <pic:pic xmlns:pic="http://schemas.openxmlformats.org/drawingml/2006/picture">
+                  <pic:nvPicPr>
+                    <pic:cNvPr id="1181036908" name=""/>
+                    <pic:cNvPicPr/>
+                  </pic:nvPicPr>
+                  <pic:blipFill>
+                    <a:blip r:embed="rId28"/>
+                    <a:stretch>
+                      <a:fillRect/>
+                    </a:stretch>
+                  </pic:blipFill>
+                  <pic:spPr>
+                    <a:xfrm>
+                      <a:off x="0" y="0"/>
+                      <a:ext cx="5940425" cy="358775"/>
+                    </a:xfrm>
+                    <a:prstGeom prst="rect">
+                      <a:avLst/>
+                    </a:prstGeom>
+                  </pic:spPr>
+                </pic:pic>
+              </a:graphicData>
+            </a:graphic>
+          </wp:inline>
+        </w:drawing>
+      </w:r>
+    </w:p>
+    <w:p>
+      <w:pPr>
+        <w:pStyle w:val="Heading1"/>
+        <w:shd w:val="clear" w:color="auto" w:fill="FFFFFF"/>
+        <w:spacing w:before="0" w:beforeAutospacing="0" w:after="0" w:afterAutospacing="0"/>
+        <w:rPr>
+          <w:rFonts w:ascii="Roboto" w:hAnsi="Roboto"/>
+          <w:color w:val="0F0F0F"/>
+          <w:sz w:val="28"/>
+          <w:szCs w:val="28"/>
+        </w:rPr>
+      </w:pPr>
+      <w:r>
+        <w:rPr>
+          <w:rFonts w:ascii="Roboto" w:hAnsi="Roboto"/>
+          <w:color w:val="0F0F0F"/>
+          <w:sz w:val="28"/>
+          <w:szCs w:val="28"/>
+        </w:rPr>
+        <w:lastRenderedPageBreak/>
+        <w:t>Файлы для ключа</w:t>
+      </w:r>
+    </w:p>
+    <w:p>
+      <w:pPr>
+        <w:pStyle w:val="Heading1"/>
+        <w:shd w:val="clear" w:color="auto" w:fill="FFFFFF"/>
+        <w:spacing w:before="0" w:beforeAutospacing="0" w:after="0" w:afterAutospacing="0"/>
+        <w:rPr>
+          <w:rFonts w:ascii="Roboto" w:hAnsi="Roboto"/>
+          <w:color w:val="0F0F0F"/>
+          <w:sz w:val="28"/>
+          <w:szCs w:val="28"/>
+        </w:rPr>
+      </w:pPr>
+      <w:r>
+        <w:rPr>
+          <w:rFonts w:ascii="Roboto" w:hAnsi="Roboto"/>
+          <w:color w:val="0F0F0F"/>
+          <w:sz w:val="28"/>
+          <w:szCs w:val="28"/>
+        </w:rPr>
+        <w:drawing>
+          <wp:inline distT="0" distB="0" distL="0" distR="0" wp14:anchorId="0914A11F" wp14:editId="7775C5A0">
+            <wp:extent cx="5784081" cy="1059272"/>
+            <wp:effectExtent l="0" t="0" r="7620" b="7620"/>
+            <wp:docPr id="93991789" name="Picture 1"/>
+            <wp:cNvGraphicFramePr>
+              <a:graphicFrameLocks xmlns:a="http://schemas.openxmlformats.org/drawingml/2006/main" noChangeAspect="1"/>
+            </wp:cNvGraphicFramePr>
+            <a:graphic xmlns:a="http://schemas.openxmlformats.org/drawingml/2006/main">
+              <a:graphicData uri="http://schemas.openxmlformats.org/drawingml/2006/picture">
+                <pic:pic xmlns:pic="http://schemas.openxmlformats.org/drawingml/2006/picture">
+                  <pic:nvPicPr>
+                    <pic:cNvPr id="93991789" name=""/>
+                    <pic:cNvPicPr/>
+                  </pic:nvPicPr>
+                  <pic:blipFill>
+                    <a:blip r:embed="rId29"/>
+                    <a:stretch>
+                      <a:fillRect/>
+                    </a:stretch>
+                  </pic:blipFill>
+                  <pic:spPr>
+                    <a:xfrm>
+                      <a:off x="0" y="0"/>
+                      <a:ext cx="5784081" cy="1059272"/>
+                    </a:xfrm>
+                    <a:prstGeom prst="rect">
+                      <a:avLst/>
+                    </a:prstGeom>
+                  </pic:spPr>
+                </pic:pic>
+              </a:graphicData>
+            </a:graphic>
+          </wp:inline>
+        </w:drawing>
+      </w:r>
+    </w:p>
+    <w:p>
+      <w:pPr>
+        <w:pStyle w:val="Heading1"/>
+        <w:shd w:val="clear" w:color="auto" w:fill="FFFFFF"/>
+        <w:spacing w:before="0" w:beforeAutospacing="0" w:after="0" w:afterAutospacing="0"/>
+        <w:rPr>
+          <w:rFonts w:ascii="Roboto" w:hAnsi="Roboto"/>
+          <w:color w:val="0F0F0F"/>
+          <w:sz w:val="28"/>
+          <w:szCs w:val="28"/>
+        </w:rPr>
+      </w:pPr>
+      <w:r>
+        <w:rPr>
+          <w:rFonts w:ascii="Roboto" w:hAnsi="Roboto"/>
+          <w:color w:val="0F0F0F"/>
+          <w:sz w:val="28"/>
+          <w:szCs w:val="28"/>
+        </w:rPr>
+        <w:t>Имеющиеся ключи</w:t>
+      </w:r>
+    </w:p>
+    <w:p>
+      <w:pPr>
+        <w:pStyle w:val="Heading1"/>
+        <w:shd w:val="clear" w:color="auto" w:fill="FFFFFF"/>
+        <w:spacing w:before="0" w:beforeAutospacing="0" w:after="0" w:afterAutospacing="0"/>
+        <w:rPr>
+          <w:rFonts w:ascii="Roboto" w:hAnsi="Roboto"/>
+          <w:color w:val="0F0F0F"/>
+          <w:sz w:val="28"/>
+          <w:szCs w:val="28"/>
+        </w:rPr>
+      </w:pPr>
+      <w:r>
+        <w:rPr>
+          <w:rFonts w:ascii="Roboto" w:hAnsi="Roboto"/>
+          <w:color w:val="0F0F0F"/>
+          <w:sz w:val="28"/>
+          <w:szCs w:val="28"/>
+        </w:rPr>
+        <w:drawing>
+          <wp:inline distT="0" distB="0" distL="0" distR="0" wp14:anchorId="0A0F5FDD" wp14:editId="60D0093B">
+            <wp:extent cx="5940425" cy="304800"/>
+            <wp:effectExtent l="0" t="0" r="3175" b="0"/>
+            <wp:docPr id="54080024" name="Picture 1"/>
+            <wp:cNvGraphicFramePr>
+              <a:graphicFrameLocks xmlns:a="http://schemas.openxmlformats.org/drawingml/2006/main" noChangeAspect="1"/>
+            </wp:cNvGraphicFramePr>
+            <a:graphic xmlns:a="http://schemas.openxmlformats.org/drawingml/2006/main">
+              <a:graphicData uri="http://schemas.openxmlformats.org/drawingml/2006/picture">
+                <pic:pic xmlns:pic="http://schemas.openxmlformats.org/drawingml/2006/picture">
+                  <pic:nvPicPr>
+                    <pic:cNvPr id="54080024" name=""/>
+                    <pic:cNvPicPr/>
+                  </pic:nvPicPr>
+                  <pic:blipFill>
+                    <a:blip r:embed="rId30"/>
+                    <a:stretch>
+                      <a:fillRect/>
+                    </a:stretch>
+                  </pic:blipFill>
+                  <pic:spPr>
+                    <a:xfrm>
+                      <a:off x="0" y="0"/>
+                      <a:ext cx="5940425" cy="304800"/>
+                    </a:xfrm>
+                    <a:prstGeom prst="rect">
+                      <a:avLst/>
+                    </a:prstGeom>
+                  </pic:spPr>
+                </pic:pic>
+              </a:graphicData>
+            </a:graphic>
+          </wp:inline>
+        </w:drawing>
+      </w:r>
+    </w:p>
+    <w:p>
+      <w:pPr>
+        <w:pStyle w:val="Heading1"/>
+        <w:shd w:val="clear" w:color="auto" w:fill="FFFFFF"/>
+        <w:spacing w:before="0" w:beforeAutospacing="0" w:after="0" w:afterAutospacing="0"/>
+        <w:rPr>
+          <w:rFonts w:ascii="Roboto" w:hAnsi="Roboto"/>
+          <w:color w:val="0F0F0F"/>
+          <w:sz w:val="28"/>
+          <w:szCs w:val="28"/>
+        </w:rPr>
+      </w:pPr>
+      <w:r>
+        <w:rPr>
+          <w:rFonts w:ascii="Roboto" w:hAnsi="Roboto"/>
+          <w:color w:val="0F0F0F"/>
+          <w:sz w:val="28"/>
+          <w:szCs w:val="28"/>
+        </w:rPr>
+        <w:t>Пересылка ключа на удалённый сервер</w:t>
+      </w:r>
+    </w:p>
+    <w:p>
+      <w:pPr>
+        <w:pStyle w:val="Heading1"/>
+        <w:shd w:val="clear" w:color="auto" w:fill="FFFFFF"/>
+        <w:spacing w:before="0" w:beforeAutospacing="0" w:after="0" w:afterAutospacing="0"/>
+        <w:rPr>
+          <w:rFonts w:ascii="Roboto" w:hAnsi="Roboto"/>
+          <w:color w:val="0F0F0F"/>
+          <w:sz w:val="28"/>
+          <w:szCs w:val="28"/>
+        </w:rPr>
+      </w:pPr>
+      <w:r>
+        <w:rPr>
+          <w:rFonts w:ascii="Roboto" w:hAnsi="Roboto"/>
+          <w:color w:val="0F0F0F"/>
+          <w:sz w:val="28"/>
+          <w:szCs w:val="28"/>
+        </w:rPr>
+        <w:drawing>
+          <wp:inline distT="0" distB="0" distL="0" distR="0" wp14:anchorId="2B7D362C" wp14:editId="7D940B06">
+            <wp:extent cx="5814564" cy="144793"/>
+            <wp:effectExtent l="0" t="0" r="0" b="7620"/>
+            <wp:docPr id="1484333724" name="Picture 1"/>
+            <wp:cNvGraphicFramePr>
+              <a:graphicFrameLocks xmlns:a="http://schemas.openxmlformats.org/drawingml/2006/main" noChangeAspect="1"/>
+            </wp:cNvGraphicFramePr>
+            <a:graphic xmlns:a="http://schemas.openxmlformats.org/drawingml/2006/main">
+              <a:graphicData uri="http://schemas.openxmlformats.org/drawingml/2006/picture">
+                <pic:pic xmlns:pic="http://schemas.openxmlformats.org/drawingml/2006/picture">
+                  <pic:nvPicPr>
+                    <pic:cNvPr id="1484333724" name=""/>
+                    <pic:cNvPicPr/>
+                  </pic:nvPicPr>
+                  <pic:blipFill>
+                    <a:blip r:embed="rId31"/>
+                    <a:stretch>
+                      <a:fillRect/>
+                    </a:stretch>
+                  </pic:blipFill>
+                  <pic:spPr>
+                    <a:xfrm>
+                      <a:off x="0" y="0"/>
+                      <a:ext cx="5814564" cy="144793"/>
+                    </a:xfrm>
+                    <a:prstGeom prst="rect">
+                      <a:avLst/>
+                    </a:prstGeom>
+                  </pic:spPr>
+                </pic:pic>
+              </a:graphicData>
+            </a:graphic>
+          </wp:inline>
+        </w:drawing>
+      </w:r>
+    </w:p>
+    <w:p>
+      <w:pPr>
+        <w:pStyle w:val="Heading1"/>
+        <w:shd w:val="clear" w:color="auto" w:fill="FFFFFF"/>
+        <w:spacing w:before="0" w:beforeAutospacing="0" w:after="0" w:afterAutospacing="0"/>
+        <w:rPr>
+          <w:rFonts w:ascii="Roboto" w:hAnsi="Roboto"/>
+          <w:color w:val="0F0F0F"/>
+          <w:sz w:val="28"/>
+          <w:szCs w:val="28"/>
+        </w:rPr>
+      </w:pPr>
+      <w:r>
+        <w:rPr>
+          <w:rFonts w:ascii="Roboto" w:hAnsi="Roboto"/>
+          <w:color w:val="0F0F0F"/>
+          <w:sz w:val="28"/>
+          <w:szCs w:val="28"/>
+        </w:rPr>
+        <w:t>Шифрование какого-то файла</w:t>
+      </w:r>
+      <w:r>
+        <w:rPr>
+          <w:rFonts w:ascii="Roboto" w:hAnsi="Roboto"/>
+          <w:color w:val="0F0F0F"/>
+          <w:sz w:val="28"/>
+          <w:szCs w:val="28"/>
+        </w:rPr>
+        <w:t xml:space="preserve"> (</w:t>
+      </w:r>
+      <w:r>
+        <w:rPr>
+          <w:rFonts w:ascii="Roboto" w:hAnsi="Roboto"/>
+          <w:color w:val="0F0F0F"/>
+          <w:sz w:val="28"/>
+          <w:szCs w:val="28"/>
+          <w:lang w:val="en-US"/>
+        </w:rPr>
+        <w:t>file</w:t>
+      </w:r>
+      <w:r>
+        <w:rPr>
+          <w:rFonts w:ascii="Roboto" w:hAnsi="Roboto"/>
+          <w:color w:val="0F0F0F"/>
+          <w:sz w:val="28"/>
+          <w:szCs w:val="28"/>
+        </w:rPr>
+        <w:t>.</w:t>
+      </w:r>
+      <w:r>
+        <w:rPr>
+          <w:rFonts w:ascii="Roboto" w:hAnsi="Roboto"/>
+          <w:color w:val="0F0F0F"/>
+          <w:sz w:val="28"/>
+          <w:szCs w:val="28"/>
+          <w:lang w:val="en-US"/>
+        </w:rPr>
+        <w:t>txt</w:t>
+      </w:r>
+      <w:r>
+        <w:rPr>
+          <w:rFonts w:ascii="Roboto" w:hAnsi="Roboto"/>
+          <w:color w:val="0F0F0F"/>
+          <w:sz w:val="28"/>
+          <w:szCs w:val="28"/>
+        </w:rPr>
+        <w:t>)</w:t>
+      </w:r>
+      <w:r>
+        <w:rPr>
+          <w:rFonts w:ascii="Roboto" w:hAnsi="Roboto"/>
+          <w:color w:val="0F0F0F"/>
+          <w:sz w:val="28"/>
+          <w:szCs w:val="28"/>
+        </w:rPr>
+        <w:t xml:space="preserve">, назвать зашифрованный файл </w:t>
+      </w:r>
+      <w:r>
+        <w:rPr>
+          <w:rFonts w:ascii="Roboto" w:hAnsi="Roboto"/>
+          <w:color w:val="0F0F0F"/>
+          <w:sz w:val="28"/>
+          <w:szCs w:val="28"/>
+          <w:lang w:val="en-US"/>
+        </w:rPr>
+        <w:t>secret</w:t>
+      </w:r>
+      <w:r>
+        <w:rPr>
+          <w:rFonts w:ascii="Roboto" w:hAnsi="Roboto"/>
+          <w:color w:val="0F0F0F"/>
+          <w:sz w:val="28"/>
+          <w:szCs w:val="28"/>
+        </w:rPr>
+        <w:t>.</w:t>
+      </w:r>
+      <w:r>
+        <w:rPr>
+          <w:rFonts w:ascii="Roboto" w:hAnsi="Roboto"/>
+          <w:color w:val="0F0F0F"/>
+          <w:sz w:val="28"/>
+          <w:szCs w:val="28"/>
+          <w:lang w:val="en-US"/>
+        </w:rPr>
+        <w:t>file</w:t>
+      </w:r>
+      <w:r>
+        <w:rPr>
+          <w:rFonts w:ascii="Roboto" w:hAnsi="Roboto"/>
+          <w:color w:val="0F0F0F"/>
+          <w:sz w:val="28"/>
+          <w:szCs w:val="28"/>
+        </w:rPr>
+        <w:t xml:space="preserve"> –</w:t>
+      </w:r>
+      <w:r>
+        <w:rPr>
+          <w:rFonts w:ascii="Roboto" w:hAnsi="Roboto"/>
+          <w:color w:val="0F0F0F"/>
+          <w:sz w:val="28"/>
+          <w:szCs w:val="28"/>
+          <w:lang w:val="en-US"/>
+        </w:rPr>
+        <w:t>recipient</w:t>
+      </w:r>
+      <w:r>
+        <w:rPr>
+          <w:rFonts w:ascii="Roboto" w:hAnsi="Roboto"/>
+          <w:color w:val="0F0F0F"/>
+          <w:sz w:val="28"/>
+          <w:szCs w:val="28"/>
+        </w:rPr>
+        <w:t xml:space="preserve"> </w:t>
+      </w:r>
+      <w:r>
+        <w:rPr>
+          <w:rFonts w:ascii="Roboto" w:hAnsi="Roboto"/>
+          <w:color w:val="0F0F0F"/>
+          <w:sz w:val="28"/>
+          <w:szCs w:val="28"/>
+        </w:rPr>
+        <w:t>позволяет задать каким ключом осуществляется шифровка</w:t>
+      </w:r>
+    </w:p>
+    <w:p>
+      <w:pPr>
+        <w:pStyle w:val="Heading1"/>
+        <w:shd w:val="clear" w:color="auto" w:fill="FFFFFF"/>
+        <w:spacing w:before="0" w:beforeAutospacing="0" w:after="0" w:afterAutospacing="0"/>
+        <w:rPr>
+          <w:rFonts w:ascii="Roboto" w:hAnsi="Roboto"/>
+          <w:color w:val="0F0F0F"/>
+          <w:sz w:val="28"/>
+          <w:szCs w:val="28"/>
+        </w:rPr>
+      </w:pPr>
+      <w:r>
+        <w:rPr>
+          <w:rFonts w:ascii="Roboto" w:hAnsi="Roboto"/>
+          <w:color w:val="0F0F0F"/>
+          <w:sz w:val="28"/>
+          <w:szCs w:val="28"/>
+        </w:rPr>
+        <w:drawing>
+          <wp:inline distT="0" distB="0" distL="0" distR="0" wp14:anchorId="5C633034" wp14:editId="7084F33B">
+            <wp:extent cx="5940425" cy="332105"/>
+            <wp:effectExtent l="0" t="0" r="3175" b="0"/>
+            <wp:docPr id="2146467724" name="Picture 1"/>
+            <wp:cNvGraphicFramePr>
+              <a:graphicFrameLocks xmlns:a="http://schemas.openxmlformats.org/drawingml/2006/main" noChangeAspect="1"/>
+            </wp:cNvGraphicFramePr>
+            <a:graphic xmlns:a="http://schemas.openxmlformats.org/drawingml/2006/main">
+              <a:graphicData uri="http://schemas.openxmlformats.org/drawingml/2006/picture">
+                <pic:pic xmlns:pic="http://schemas.openxmlformats.org/drawingml/2006/picture">
+                  <pic:nvPicPr>
+                    <pic:cNvPr id="2146467724" name=""/>
+                    <pic:cNvPicPr/>
+                  </pic:nvPicPr>
+                  <pic:blipFill>
+                    <a:blip r:embed="rId32"/>
+                    <a:stretch>
+                      <a:fillRect/>
+                    </a:stretch>
+                  </pic:blipFill>
+                  <pic:spPr>
+                    <a:xfrm>
+                      <a:off x="0" y="0"/>
+                      <a:ext cx="5940425" cy="332105"/>
+                    </a:xfrm>
+                    <a:prstGeom prst="rect">
+                      <a:avLst/>
+                    </a:prstGeom>
+                  </pic:spPr>
+                </pic:pic>
+              </a:graphicData>
+            </a:graphic>
+          </wp:inline>
+        </w:drawing>
+      </w:r>
+      <w:r>
+        <w:rPr>
+          <w:rFonts w:ascii="Roboto" w:hAnsi="Roboto"/>
+          <w:color w:val="0F0F0F"/>
+          <w:sz w:val="28"/>
+          <w:szCs w:val="28"/>
+        </w:rPr>
+        <w:t xml:space="preserve"> </w:t>
+      </w:r>
+    </w:p>
+    <w:p>
+      <w:pPr>
+        <w:pStyle w:val="Heading1"/>
+        <w:shd w:val="clear" w:color="auto" w:fill="FFFFFF"/>
+        <w:spacing w:before="0" w:beforeAutospacing="0" w:after="0" w:afterAutospacing="0"/>
+        <w:rPr>
+          <w:rFonts w:ascii="Roboto" w:hAnsi="Roboto"/>
+          <w:color w:val="0F0F0F"/>
+          <w:sz w:val="28"/>
+          <w:szCs w:val="28"/>
+        </w:rPr>
+      </w:pPr>
+      <w:r>
+        <w:rPr>
+          <w:rFonts w:ascii="Roboto" w:hAnsi="Roboto"/>
+          <w:color w:val="0F0F0F"/>
+          <w:sz w:val="28"/>
+          <w:szCs w:val="28"/>
+        </w:rPr>
+        <w:t>Скачиваем зашифрованный файл себе на машину</w:t>
+      </w:r>
+    </w:p>
+    <w:p>
+      <w:pPr>
+        <w:pStyle w:val="Heading1"/>
+        <w:shd w:val="clear" w:color="auto" w:fill="FFFFFF"/>
+        <w:spacing w:before="0" w:beforeAutospacing="0" w:after="0" w:afterAutospacing="0"/>
+        <w:rPr>
+          <w:rFonts w:ascii="Roboto" w:hAnsi="Roboto"/>
+          <w:color w:val="0F0F0F"/>
+          <w:sz w:val="28"/>
+          <w:szCs w:val="28"/>
+        </w:rPr>
+      </w:pPr>
+      <w:r>
+        <w:rPr>
+          <w:rFonts w:ascii="Roboto" w:hAnsi="Roboto"/>
+          <w:color w:val="0F0F0F"/>
+          <w:sz w:val="28"/>
+          <w:szCs w:val="28"/>
+        </w:rPr>
+        <w:drawing>
+          <wp:inline distT="0" distB="0" distL="0" distR="0" wp14:anchorId="245DEDBF" wp14:editId="42767C0C">
+            <wp:extent cx="3558848" cy="320068"/>
+            <wp:effectExtent l="0" t="0" r="3810" b="3810"/>
+            <wp:docPr id="1401393473" name="Picture 1"/>
+            <wp:cNvGraphicFramePr>
+              <a:graphicFrameLocks xmlns:a="http://schemas.openxmlformats.org/drawingml/2006/main" noChangeAspect="1"/>
+            </wp:cNvGraphicFramePr>
+            <a:graphic xmlns:a="http://schemas.openxmlformats.org/drawingml/2006/main">
+              <a:graphicData uri="http://schemas.openxmlformats.org/drawingml/2006/picture">
+                <pic:pic xmlns:pic="http://schemas.openxmlformats.org/drawingml/2006/picture">
+                  <pic:nvPicPr>
+                    <pic:cNvPr id="1401393473" name=""/>
+                    <pic:cNvPicPr/>
+                  </pic:nvPicPr>
+                  <pic:blipFill>
+                    <a:blip r:embed="rId33"/>
+                    <a:stretch>
+                      <a:fillRect/>
+                    </a:stretch>
+                  </pic:blipFill>
+                  <pic:spPr>
+                    <a:xfrm>
+                      <a:off x="0" y="0"/>
+                      <a:ext cx="3558848" cy="320068"/>
+                    </a:xfrm>
+                    <a:prstGeom prst="rect">
+                      <a:avLst/>
+                    </a:prstGeom>
+                  </pic:spPr>
+                </pic:pic>
+              </a:graphicData>
+            </a:graphic>
+          </wp:inline>
+        </w:drawing>
+      </w:r>
+    </w:p>
+    <w:p>
+      <w:pPr>
+        <w:pStyle w:val="Heading1"/>
+        <w:shd w:val="clear" w:color="auto" w:fill="FFFFFF"/>
+        <w:spacing w:before="0" w:beforeAutospacing="0" w:after="0" w:afterAutospacing="0"/>
+        <w:rPr>
+          <w:rFonts w:ascii="Roboto" w:hAnsi="Roboto"/>
+          <w:color w:val="0F0F0F"/>
+          <w:sz w:val="28"/>
+          <w:szCs w:val="28"/>
+        </w:rPr>
+      </w:pPr>
+      <w:r>
+        <w:rPr>
+          <w:rFonts w:ascii="Roboto" w:hAnsi="Roboto"/>
+          <w:color w:val="0F0F0F"/>
+          <w:sz w:val="28"/>
+          <w:szCs w:val="28"/>
+        </w:rPr>
+        <w:t xml:space="preserve">Дешифрование </w:t>
+      </w:r>
+    </w:p>
+    <w:p>
+      <w:pPr>
+        <w:pStyle w:val="Heading1"/>
+        <w:shd w:val="clear" w:color="auto" w:fill="FFFFFF"/>
+        <w:spacing w:before="0" w:beforeAutospacing="0" w:after="0" w:afterAutospacing="0"/>
+        <w:rPr>
+          <w:rFonts w:ascii="Roboto" w:hAnsi="Roboto"/>
+          <w:color w:val="0F0F0F"/>
+          <w:sz w:val="28"/>
+          <w:szCs w:val="28"/>
+        </w:rPr>
+      </w:pPr>
+      <w:r>
+        <w:rPr>
+          <w:rFonts w:ascii="Roboto" w:hAnsi="Roboto"/>
+          <w:color w:val="0F0F0F"/>
+          <w:sz w:val="28"/>
+          <w:szCs w:val="28"/>
+        </w:rPr>
+        <w:t>//сё, терь мне сказали что я могу администрировать сервера</w:t>
+      </w:r>
+      <w:r>
+        <w:rPr>
+          <w:rFonts w:ascii="Roboto" w:hAnsi="Roboto"/>
+          <w:color w:val="0F0F0F"/>
+          <w:sz w:val="28"/>
+          <w:szCs w:val="28"/>
+        </w:rPr>
+        <w:t xml:space="preserve"> </w:t>
+      </w:r>
+      <w:r>
+        <w:rPr>
+          <w:rFonts w:ascii="Roboto" w:hAnsi="Roboto"/>
+          <w:color w:val="0F0F0F"/>
+          <w:sz w:val="28"/>
+          <w:szCs w:val="28"/>
+          <w:lang w:val="en-US"/>
+        </w:rPr>
+        <w:t>Linux</w:t>
+      </w:r>
+      <w:r>
+        <w:rPr>
+          <w:rFonts w:ascii="Roboto" w:hAnsi="Roboto"/>
+          <w:color w:val="0F0F0F"/>
+          <w:sz w:val="28"/>
+          <w:szCs w:val="28"/>
+        </w:rPr>
+        <w:t xml:space="preserve"> (</w:t>
+      </w:r>
+      <w:r>
+        <w:rPr>
+          <w:rFonts w:ascii="Roboto" w:hAnsi="Roboto"/>
+          <w:color w:val="0F0F0F"/>
+          <w:sz w:val="28"/>
+          <w:szCs w:val="28"/>
+        </w:rPr>
+        <w:t>нет конечно, фигачим практику</w:t>
+      </w:r>
+      <w:r>
+        <w:rPr>
+          <w:rFonts w:ascii="Roboto" w:hAnsi="Roboto"/>
+          <w:color w:val="0F0F0F"/>
+          <w:sz w:val="28"/>
+          <w:szCs w:val="28"/>
+        </w:rPr>
+        <w:t>)</w:t>
+      </w:r>
+    </w:p>
+    <w:p>
+      <w:pPr>
+        <w:pStyle w:val="Heading1"/>
+        <w:shd w:val="clear" w:color="auto" w:fill="FFFFFF"/>
+        <w:spacing w:before="0" w:beforeAutospacing="0" w:after="0" w:afterAutospacing="0"/>
+        <w:rPr>
+          <w:rFonts w:ascii="Roboto" w:hAnsi="Roboto"/>
+          <w:color w:val="0F0F0F"/>
+          <w:sz w:val="28"/>
+          <w:szCs w:val="28"/>
+        </w:rPr>
+      </w:pPr>
+    </w:p>
+    <w:p>
+      <w:pPr>
+        <w:pStyle w:val="Heading1"/>
+        <w:shd w:val="clear" w:color="auto" w:fill="FFFFFF"/>
+        <w:spacing w:before="0" w:beforeAutospacing="0" w:after="0" w:afterAutospacing="0"/>
+        <w:rPr>
+          <w:rFonts w:ascii="Roboto" w:hAnsi="Roboto"/>
+          <w:color w:val="0F0F0F"/>
+          <w:sz w:val="28"/>
+          <w:szCs w:val="28"/>
         </w:rPr>
       </w:pPr>
     </w:p>

</xml_diff>